<commit_message>
Final program and almost final report
</commit_message>
<xml_diff>
--- a/CZ3005 Assignment2.docx
+++ b/CZ3005 Assignment2.docx
@@ -259,6 +259,14 @@
     </w:p>
     <w:sdt>
       <w:sdtPr>
+        <w:rPr>
+          <w:rFonts w:asciiTheme="minorHAnsi" w:eastAsiaTheme="minorHAnsi" w:hAnsiTheme="minorHAnsi" w:cstheme="minorBidi"/>
+          <w:b w:val="0"/>
+          <w:bCs w:val="0"/>
+          <w:color w:val="auto"/>
+          <w:sz w:val="24"/>
+          <w:szCs w:val="24"/>
+        </w:rPr>
         <w:id w:val="801348453"/>
         <w:docPartObj>
           <w:docPartGallery w:val="Table of Contents"/>
@@ -267,11 +275,7 @@
       </w:sdtPr>
       <w:sdtEndPr>
         <w:rPr>
-          <w:rFonts w:asciiTheme="minorHAnsi" w:eastAsiaTheme="minorHAnsi" w:hAnsiTheme="minorHAnsi" w:cstheme="minorBidi"/>
           <w:noProof/>
-          <w:color w:val="auto"/>
-          <w:sz w:val="24"/>
-          <w:szCs w:val="24"/>
         </w:rPr>
       </w:sdtEndPr>
       <w:sdtContent>
@@ -1637,8 +1641,6 @@
         </w:rPr>
         <w:br w:type="page"/>
       </w:r>
-      <w:bookmarkStart w:id="0" w:name="_GoBack"/>
-      <w:bookmarkEnd w:id="0"/>
     </w:p>
     <w:p>
       <w:pPr>
@@ -1661,11 +1663,11 @@
       <w:pPr>
         <w:pStyle w:val="Heading1"/>
       </w:pPr>
-      <w:bookmarkStart w:id="1" w:name="_Toc498819353"/>
+      <w:bookmarkStart w:id="0" w:name="_Toc498819353"/>
       <w:r>
         <w:t>Objective:</w:t>
       </w:r>
-      <w:bookmarkEnd w:id="1"/>
+      <w:bookmarkEnd w:id="0"/>
     </w:p>
     <w:p>
       <w:pPr>
@@ -1720,14 +1722,14 @@
           <w:rFonts w:eastAsia="Times New Roman"/>
         </w:rPr>
       </w:pPr>
-      <w:bookmarkStart w:id="2" w:name="_Toc498819354"/>
+      <w:bookmarkStart w:id="1" w:name="_Toc498819354"/>
       <w:r>
         <w:rPr>
           <w:rFonts w:eastAsia="Times New Roman"/>
         </w:rPr>
         <w:t>Overview:</w:t>
       </w:r>
-      <w:bookmarkEnd w:id="2"/>
+      <w:bookmarkEnd w:id="1"/>
     </w:p>
     <w:p>
       <w:r>
@@ -1783,11 +1785,11 @@
       <w:pPr>
         <w:pStyle w:val="Heading1"/>
       </w:pPr>
-      <w:bookmarkStart w:id="3" w:name="_Toc498819355"/>
+      <w:bookmarkStart w:id="2" w:name="_Toc498819355"/>
       <w:r>
         <w:t>Rationale:</w:t>
       </w:r>
-      <w:bookmarkEnd w:id="3"/>
+      <w:bookmarkEnd w:id="2"/>
     </w:p>
     <w:p>
       <w:pPr>
@@ -1837,7 +1839,10 @@
         </w:numPr>
       </w:pPr>
       <w:r>
-        <w:t>Assert new facts when the patient affirms a particular symptom.</w:t>
+        <w:t>Accept user input in the atom form and a</w:t>
+      </w:r>
+      <w:r>
+        <w:t>ssert new facts when the patient affirms a particular symptom.</w:t>
       </w:r>
     </w:p>
     <w:p>
@@ -1861,23 +1866,23 @@
       <w:pPr>
         <w:pStyle w:val="Heading1"/>
       </w:pPr>
-      <w:bookmarkStart w:id="4" w:name="_Toc498819356"/>
+      <w:bookmarkStart w:id="3" w:name="_Toc498819356"/>
       <w:r>
         <w:t>Explanation of the program:</w:t>
       </w:r>
+      <w:bookmarkEnd w:id="3"/>
+    </w:p>
+    <w:p>
+      <w:pPr>
+        <w:pStyle w:val="Heading2"/>
+      </w:pPr>
+      <w:bookmarkStart w:id="4" w:name="_Toc498819357"/>
+      <w:r>
+        <w:t>Main Rule:</w:t>
+      </w:r>
       <w:bookmarkEnd w:id="4"/>
     </w:p>
     <w:p>
-      <w:pPr>
-        <w:pStyle w:val="Heading2"/>
-      </w:pPr>
-      <w:bookmarkStart w:id="5" w:name="_Toc498819357"/>
-      <w:r>
-        <w:t>Main Rule:</w:t>
-      </w:r>
-      <w:bookmarkEnd w:id="5"/>
-    </w:p>
-    <w:p>
       <w:r>
         <w:t xml:space="preserve">The main rule is used to start the program. It consists of all the main objectives of the </w:t>
       </w:r>
@@ -1886,32 +1891,25 @@
       </w:r>
     </w:p>
     <w:p/>
-    <w:p>
+    <w:p/>
+    <w:p>
+      <w:pPr>
+        <w:pStyle w:val="ListParagraph"/>
+      </w:pPr>
+    </w:p>
+    <w:p>
+      <w:pPr>
+        <w:jc w:val="center"/>
+      </w:pPr>
       <w:r>
         <w:rPr>
           <w:noProof/>
         </w:rPr>
         <w:drawing>
-          <wp:anchor distT="0" distB="0" distL="114300" distR="114300" simplePos="0" relativeHeight="251658240" behindDoc="0" locked="0" layoutInCell="1" allowOverlap="1" wp14:anchorId="58AAA423" wp14:editId="6BB31902">
-            <wp:simplePos x="0" y="0"/>
-            <wp:positionH relativeFrom="column">
-              <wp:posOffset>396240</wp:posOffset>
-            </wp:positionH>
-            <wp:positionV relativeFrom="paragraph">
-              <wp:posOffset>52705</wp:posOffset>
-            </wp:positionV>
-            <wp:extent cx="4114800" cy="1914525"/>
-            <wp:effectExtent l="0" t="0" r="0" b="0"/>
-            <wp:wrapTight wrapText="bothSides">
-              <wp:wrapPolygon edited="0">
-                <wp:start x="0" y="0"/>
-                <wp:lineTo x="0" y="21206"/>
-                <wp:lineTo x="21467" y="21206"/>
-                <wp:lineTo x="21467" y="0"/>
-                <wp:lineTo x="0" y="0"/>
-              </wp:wrapPolygon>
-            </wp:wrapTight>
-            <wp:docPr id="2" name="Picture 2" descr="Screen%20Shot%202017-11-18%20at%2011.53.39%20PM.png"/>
+          <wp:inline distT="0" distB="0" distL="0" distR="0" wp14:anchorId="177192CF" wp14:editId="14884D4C">
+            <wp:extent cx="2647786" cy="1471025"/>
+            <wp:effectExtent l="0" t="0" r="0" b="2540"/>
+            <wp:docPr id="3" name="Picture 3" descr="Screen%20Shot%202017-11-19%20at%202.52.57%20PM.png"/>
             <wp:cNvGraphicFramePr>
               <a:graphicFrameLocks xmlns:a="http://schemas.openxmlformats.org/drawingml/2006/main" noChangeAspect="1"/>
             </wp:cNvGraphicFramePr>
@@ -1919,7 +1917,7 @@
               <a:graphicData uri="http://schemas.openxmlformats.org/drawingml/2006/picture">
                 <pic:pic xmlns:pic="http://schemas.openxmlformats.org/drawingml/2006/picture">
                   <pic:nvPicPr>
-                    <pic:cNvPr id="0" name="Picture 1" descr="Screen%20Shot%202017-11-18%20at%2011.53.39%20PM.png"/>
+                    <pic:cNvPr id="0" name="Picture 1" descr="Screen%20Shot%202017-11-19%20at%202.52.57%20PM.png"/>
                     <pic:cNvPicPr>
                       <a:picLocks noChangeAspect="1" noChangeArrowheads="1"/>
                     </pic:cNvPicPr>
@@ -1940,7 +1938,7 @@
                   <pic:spPr bwMode="auto">
                     <a:xfrm>
                       <a:off x="0" y="0"/>
-                      <a:ext cx="4114800" cy="1914525"/>
+                      <a:ext cx="2653112" cy="1473984"/>
                     </a:xfrm>
                     <a:prstGeom prst="rect">
                       <a:avLst/>
@@ -1953,22 +1951,10 @@
                 </pic:pic>
               </a:graphicData>
             </a:graphic>
-            <wp14:sizeRelH relativeFrom="page">
-              <wp14:pctWidth>0</wp14:pctWidth>
-            </wp14:sizeRelH>
-            <wp14:sizeRelV relativeFrom="page">
-              <wp14:pctHeight>0</wp14:pctHeight>
-            </wp14:sizeRelV>
-          </wp:anchor>
+          </wp:inline>
         </w:drawing>
       </w:r>
     </w:p>
-    <w:p>
-      <w:pPr>
-        <w:pStyle w:val="ListParagraph"/>
-      </w:pPr>
-    </w:p>
-    <w:p/>
     <w:p>
       <w:pPr>
         <w:rPr>
@@ -1979,12 +1965,10 @@
     <w:p/>
     <w:p/>
     <w:p/>
-    <w:p/>
-    <w:p/>
-    <w:p/>
-    <w:p/>
-    <w:p/>
-    <w:p/>
+    <w:p>
+      <w:bookmarkStart w:id="5" w:name="_GoBack"/>
+      <w:bookmarkEnd w:id="5"/>
+    </w:p>
     <w:p>
       <w:pPr>
         <w:pStyle w:val="Heading2"/>
@@ -2900,10 +2884,7 @@
       </w:pPr>
       <w:bookmarkStart w:id="16" w:name="_Toc498819368"/>
       <w:r>
-        <w:t>Prolog Script</w:t>
-      </w:r>
-      <w:r>
-        <w:t>:</w:t>
+        <w:t>Prolog Script:</w:t>
       </w:r>
       <w:bookmarkEnd w:id="16"/>
     </w:p>
@@ -5096,7 +5077,7 @@
 </file>
 
 <file path=customXml/itemProps1.xml><?xml version="1.0" encoding="utf-8"?>
-<ds:datastoreItem xmlns:ds="http://schemas.openxmlformats.org/officeDocument/2006/customXml" ds:itemID="{0FDA062C-D213-814E-A9DE-120767C82320}">
+<ds:datastoreItem xmlns:ds="http://schemas.openxmlformats.org/officeDocument/2006/customXml" ds:itemID="{E78CE271-9EFB-0B4E-9D8E-94FF8747C4F3}">
   <ds:schemaRefs>
     <ds:schemaRef ds:uri="http://schemas.openxmlformats.org/officeDocument/2006/bibliography"/>
   </ds:schemaRefs>

</xml_diff>